<commit_message>
Feature: Docs of Flask app with dynamic key functionalty of video encyrption - F_2 commit
</commit_message>
<xml_diff>
--- a/docs/CipherShield1.docx
+++ b/docs/CipherShield1.docx
@@ -986,8 +986,6 @@
       <w:r>
         <w:t>[8]</w:t>
       </w:r>
-      <w:bookmarkStart w:id="0" w:name="_GoBack"/>
-      <w:bookmarkEnd w:id="0"/>
       <w:r>
         <w:t>.</w:t>
       </w:r>
@@ -1017,6 +1015,7 @@
         </w:rPr>
         <w:tab/>
       </w:r>
+      <w:bookmarkStart w:id="0" w:name="_GoBack"/>
       <w:r>
         <w:t>The exponential growth of video data transmission over the internet has heightened the need for robust encryption techniques capable of securing large volumes of data without compromising performance. Traditional encryption methods, such as AES and RSA, have inherent limitations when applied to video data. AES, although efficient, relies on a single key for both encryption and decryption, posing a significant security risk if the key is compromised. On the other hand, RSA, while providing secure key exchange, is computationally intensive and not suitable for encrypting large data volumes due to its slow processing speed.</w:t>
       </w:r>
@@ -1074,6 +1073,7 @@
         <w:t xml:space="preserve"> is designed to secure video files through a combination of RSA for initial key encryption and AES for chunk-wise dynamic key encryption. This hybrid approach leverages the strengths of both cryptographic techniques to provide a high level of security and efficiency.</w:t>
       </w:r>
     </w:p>
+    <w:bookmarkEnd w:id="0"/>
     <w:p>
       <w:pPr>
         <w:pStyle w:val="BodyText"/>
@@ -1410,10 +1410,10 @@
             <v:path o:extrusionok="f" gradientshapeok="t" o:connecttype="rect"/>
             <o:lock v:ext="edit" aspectratio="t"/>
           </v:shapetype>
-          <v:shape id="_x0000_i1025" type="#_x0000_t75" style="width:13.75pt;height:18.15pt" o:ole="">
+          <v:shape id="_x0000_i1025" type="#_x0000_t75" style="width:13.55pt;height:18.25pt" o:ole="">
             <v:imagedata r:id="rId11" o:title=""/>
           </v:shape>
-          <o:OLEObject Type="Embed" ProgID="Equation.KSEE3" ShapeID="_x0000_i1025" DrawAspect="Content" ObjectID="_1786143073" r:id="rId12"/>
+          <o:OLEObject Type="Embed" ProgID="Equation.KSEE3" ShapeID="_x0000_i1025" DrawAspect="Content" ObjectID="_1786601973" r:id="rId12"/>
         </w:object>
       </w:r>
       <w:r>
@@ -2276,10 +2276,10 @@
           <w:lang w:val="en-GB"/>
         </w:rPr>
         <w:object w:dxaOrig="660" w:dyaOrig="360" w14:anchorId="27C11C35">
-          <v:shape id="_x0000_i1026" type="#_x0000_t75" style="width:33.2pt;height:18.15pt" o:ole="">
+          <v:shape id="_x0000_i1026" type="#_x0000_t75" style="width:33.2pt;height:18.25pt" o:ole="">
             <v:imagedata r:id="rId13" o:title=""/>
           </v:shape>
-          <o:OLEObject Type="Embed" ProgID="Equation.KSEE3" ShapeID="_x0000_i1026" DrawAspect="Content" ObjectID="_1786143074" r:id="rId14"/>
+          <o:OLEObject Type="Embed" ProgID="Equation.KSEE3" ShapeID="_x0000_i1026" DrawAspect="Content" ObjectID="_1786601974" r:id="rId14"/>
         </w:object>
       </w:r>
       <w:r>
@@ -2469,10 +2469,10 @@
           <w:lang w:val="en-GB"/>
         </w:rPr>
         <w:object w:dxaOrig="660" w:dyaOrig="360" w14:anchorId="3663DD05">
-          <v:shape id="_x0000_i1027" type="#_x0000_t75" style="width:33.2pt;height:18.15pt" o:ole="">
+          <v:shape id="_x0000_i1027" type="#_x0000_t75" style="width:33.2pt;height:18.25pt" o:ole="">
             <v:imagedata r:id="rId15" o:title=""/>
           </v:shape>
-          <o:OLEObject Type="Embed" ProgID="Equation.KSEE3" ShapeID="_x0000_i1027" DrawAspect="Content" ObjectID="_1786143075" r:id="rId16"/>
+          <o:OLEObject Type="Embed" ProgID="Equation.KSEE3" ShapeID="_x0000_i1027" DrawAspect="Content" ObjectID="_1786601975" r:id="rId16"/>
         </w:object>
       </w:r>
       <w:r>
@@ -3596,10 +3596,10 @@
           <w:lang w:val="en-GB"/>
         </w:rPr>
         <w:object w:dxaOrig="279" w:dyaOrig="360" w14:anchorId="3022D266">
-          <v:shape id="_x0000_i1028" type="#_x0000_t75" style="width:13.75pt;height:18.15pt" o:ole="">
+          <v:shape id="_x0000_i1028" type="#_x0000_t75" style="width:13.55pt;height:18.25pt" o:ole="">
             <v:imagedata r:id="rId11" o:title=""/>
           </v:shape>
-          <o:OLEObject Type="Embed" ProgID="Equation.KSEE3" ShapeID="_x0000_i1028" DrawAspect="Content" ObjectID="_1786143076" r:id="rId17"/>
+          <o:OLEObject Type="Embed" ProgID="Equation.KSEE3" ShapeID="_x0000_i1028" DrawAspect="Content" ObjectID="_1786601976" r:id="rId17"/>
         </w:object>
       </w:r>
       <w:r>
@@ -3614,10 +3614,10 @@
           <w:lang w:val="en-GB"/>
         </w:rPr>
         <w:object w:dxaOrig="300" w:dyaOrig="360" w14:anchorId="42EE54C4">
-          <v:shape id="_x0000_i1029" type="#_x0000_t75" style="width:15.05pt;height:18.15pt" o:ole="">
+          <v:shape id="_x0000_i1029" type="#_x0000_t75" style="width:14.95pt;height:18.25pt" o:ole="">
             <v:imagedata r:id="rId18" o:title=""/>
           </v:shape>
-          <o:OLEObject Type="Embed" ProgID="Equation.KSEE3" ShapeID="_x0000_i1029" DrawAspect="Content" ObjectID="_1786143077" r:id="rId19"/>
+          <o:OLEObject Type="Embed" ProgID="Equation.KSEE3" ShapeID="_x0000_i1029" DrawAspect="Content" ObjectID="_1786601977" r:id="rId19"/>
         </w:object>
       </w:r>
       <w:r>
@@ -3792,10 +3792,10 @@
           <w:lang w:val="en-GB"/>
         </w:rPr>
         <w:object w:dxaOrig="279" w:dyaOrig="360" w14:anchorId="4C36C881">
-          <v:shape id="_x0000_i1030" type="#_x0000_t75" style="width:13.75pt;height:18.15pt" o:ole="">
+          <v:shape id="_x0000_i1030" type="#_x0000_t75" style="width:13.55pt;height:18.25pt" o:ole="">
             <v:imagedata r:id="rId20" o:title=""/>
           </v:shape>
-          <o:OLEObject Type="Embed" ProgID="Equation.KSEE3" ShapeID="_x0000_i1030" DrawAspect="Content" ObjectID="_1786143078" r:id="rId21"/>
+          <o:OLEObject Type="Embed" ProgID="Equation.KSEE3" ShapeID="_x0000_i1030" DrawAspect="Content" ObjectID="_1786601978" r:id="rId21"/>
         </w:object>
       </w:r>
       <w:r>
@@ -3828,10 +3828,10 @@
           <w:lang w:val="en-GB"/>
         </w:rPr>
         <w:object w:dxaOrig="560" w:dyaOrig="360" w14:anchorId="6CB6ECE1">
-          <v:shape id="_x0000_i1031" type="#_x0000_t75" style="width:28.15pt;height:18.15pt" o:ole="">
+          <v:shape id="_x0000_i1031" type="#_x0000_t75" style="width:28.05pt;height:18.25pt" o:ole="">
             <v:imagedata r:id="rId22" o:title=""/>
           </v:shape>
-          <o:OLEObject Type="Embed" ProgID="Equation.KSEE3" ShapeID="_x0000_i1031" DrawAspect="Content" ObjectID="_1786143079" r:id="rId23"/>
+          <o:OLEObject Type="Embed" ProgID="Equation.KSEE3" ShapeID="_x0000_i1031" DrawAspect="Content" ObjectID="_1786601979" r:id="rId23"/>
         </w:object>
       </w:r>
     </w:p>
@@ -4631,10 +4631,10 @@
           <w:lang w:val="en-GB"/>
         </w:rPr>
         <w:object w:dxaOrig="560" w:dyaOrig="360" w14:anchorId="40AA62C8">
-          <v:shape id="_x0000_i1032" type="#_x0000_t75" style="width:28.15pt;height:18.15pt" o:ole="">
+          <v:shape id="_x0000_i1032" type="#_x0000_t75" style="width:28.05pt;height:18.25pt" o:ole="">
             <v:imagedata r:id="rId24" o:title=""/>
           </v:shape>
-          <o:OLEObject Type="Embed" ProgID="Equation.KSEE3" ShapeID="_x0000_i1032" DrawAspect="Content" ObjectID="_1786143080" r:id="rId25"/>
+          <o:OLEObject Type="Embed" ProgID="Equation.KSEE3" ShapeID="_x0000_i1032" DrawAspect="Content" ObjectID="_1786601980" r:id="rId25"/>
         </w:object>
       </w:r>
       <w:r>
@@ -4698,10 +4698,10 @@
           <w:lang w:val="en-GB"/>
         </w:rPr>
         <w:object w:dxaOrig="300" w:dyaOrig="360" w14:anchorId="639C73FC">
-          <v:shape id="_x0000_i1033" type="#_x0000_t75" style="width:15.05pt;height:18.15pt" o:ole="">
+          <v:shape id="_x0000_i1033" type="#_x0000_t75" style="width:14.95pt;height:18.25pt" o:ole="">
             <v:imagedata r:id="rId26" o:title=""/>
           </v:shape>
-          <o:OLEObject Type="Embed" ProgID="Equation.KSEE3" ShapeID="_x0000_i1033" DrawAspect="Content" ObjectID="_1786143081" r:id="rId27"/>
+          <o:OLEObject Type="Embed" ProgID="Equation.KSEE3" ShapeID="_x0000_i1033" DrawAspect="Content" ObjectID="_1786601981" r:id="rId27"/>
         </w:object>
       </w:r>
       <w:r>
@@ -4740,10 +4740,10 @@
           <w:lang w:val="en-GB"/>
         </w:rPr>
         <w:object w:dxaOrig="1040" w:dyaOrig="380" w14:anchorId="041A88E1">
-          <v:shape id="_x0000_i1034" type="#_x0000_t75" style="width:51.95pt;height:18.8pt" o:ole="">
+          <v:shape id="_x0000_i1034" type="#_x0000_t75" style="width:51.9pt;height:18.7pt" o:ole="">
             <v:imagedata r:id="rId28" o:title=""/>
           </v:shape>
-          <o:OLEObject Type="Embed" ProgID="Equation.KSEE3" ShapeID="_x0000_i1034" DrawAspect="Content" ObjectID="_1786143082" r:id="rId29"/>
+          <o:OLEObject Type="Embed" ProgID="Equation.KSEE3" ShapeID="_x0000_i1034" DrawAspect="Content" ObjectID="_1786601982" r:id="rId29"/>
         </w:object>
       </w:r>
       <w:r>
@@ -4782,10 +4782,10 @@
           <w:lang w:val="en-GB"/>
         </w:rPr>
         <w:object w:dxaOrig="300" w:dyaOrig="360" w14:anchorId="0901DCA9">
-          <v:shape id="_x0000_i1035" type="#_x0000_t75" style="width:15.05pt;height:18.15pt" o:ole="">
+          <v:shape id="_x0000_i1035" type="#_x0000_t75" style="width:14.95pt;height:18.25pt" o:ole="">
             <v:imagedata r:id="rId26" o:title=""/>
           </v:shape>
-          <o:OLEObject Type="Embed" ProgID="Equation.KSEE3" ShapeID="_x0000_i1035" DrawAspect="Content" ObjectID="_1786143083" r:id="rId30"/>
+          <o:OLEObject Type="Embed" ProgID="Equation.KSEE3" ShapeID="_x0000_i1035" DrawAspect="Content" ObjectID="_1786601983" r:id="rId30"/>
         </w:object>
       </w:r>
       <w:r>
@@ -5036,10 +5036,10 @@
           <w:lang w:val="en-GB"/>
         </w:rPr>
         <w:object w:dxaOrig="1040" w:dyaOrig="380" w14:anchorId="277AE65C">
-          <v:shape id="_x0000_i1036" type="#_x0000_t75" style="width:51.95pt;height:18.8pt" o:ole="">
+          <v:shape id="_x0000_i1036" type="#_x0000_t75" style="width:51.9pt;height:18.7pt" o:ole="">
             <v:imagedata r:id="rId31" o:title=""/>
           </v:shape>
-          <o:OLEObject Type="Embed" ProgID="Equation.KSEE3" ShapeID="_x0000_i1036" DrawAspect="Content" ObjectID="_1786143084" r:id="rId32"/>
+          <o:OLEObject Type="Embed" ProgID="Equation.KSEE3" ShapeID="_x0000_i1036" DrawAspect="Content" ObjectID="_1786601984" r:id="rId32"/>
         </w:object>
       </w:r>
       <w:r>
@@ -5563,10 +5563,10 @@
           <w:lang w:val="en-GB"/>
         </w:rPr>
         <w:object w:dxaOrig="300" w:dyaOrig="340" w14:anchorId="30E41C48">
-          <v:shape id="_x0000_i1037" type="#_x0000_t75" style="width:15.05pt;height:16.9pt" o:ole="">
+          <v:shape id="_x0000_i1037" type="#_x0000_t75" style="width:14.95pt;height:16.85pt" o:ole="">
             <v:imagedata r:id="rId33" o:title=""/>
           </v:shape>
-          <o:OLEObject Type="Embed" ProgID="Equation.KSEE3" ShapeID="_x0000_i1037" DrawAspect="Content" ObjectID="_1786143085" r:id="rId34"/>
+          <o:OLEObject Type="Embed" ProgID="Equation.KSEE3" ShapeID="_x0000_i1037" DrawAspect="Content" ObjectID="_1786601985" r:id="rId34"/>
         </w:object>
       </w:r>
       <w:r>
@@ -6217,14 +6217,7 @@
               <w:rFonts w:ascii="Cambria Math" w:hAnsi="Cambria Math"/>
               <w:lang w:val="en-IN"/>
             </w:rPr>
-            <m:t>.</m:t>
-          </m:r>
-          <m:r>
-            <w:rPr>
-              <w:rFonts w:ascii="Cambria Math" w:hAnsi="Cambria Math"/>
-              <w:lang w:val="en-IN"/>
-            </w:rPr>
-            <m:t>mod</m:t>
+            <m:t>.mod</m:t>
           </m:r>
           <m:sSup>
             <m:sSupPr>
@@ -6287,10 +6280,10 @@
           <w:lang w:val="en-GB"/>
         </w:rPr>
         <w:object w:dxaOrig="279" w:dyaOrig="360" w14:anchorId="3A1DCD39">
-          <v:shape id="_x0000_i1044" type="#_x0000_t75" style="width:13.75pt;height:18.15pt" o:ole="">
+          <v:shape id="_x0000_i1038" type="#_x0000_t75" style="width:13.55pt;height:18.25pt" o:ole="">
             <v:imagedata r:id="rId20" o:title=""/>
           </v:shape>
-          <o:OLEObject Type="Embed" ProgID="Equation.KSEE3" ShapeID="_x0000_i1044" DrawAspect="Content" ObjectID="_1786143086" r:id="rId35"/>
+          <o:OLEObject Type="Embed" ProgID="Equation.KSEE3" ShapeID="_x0000_i1038" DrawAspect="Content" ObjectID="_1786601986" r:id="rId35"/>
         </w:object>
       </w:r>
       <w:r>
@@ -6305,10 +6298,10 @@
           <w:lang w:val="en-GB"/>
         </w:rPr>
         <w:object w:dxaOrig="300" w:dyaOrig="360" w14:anchorId="2456E018">
-          <v:shape id="_x0000_i1046" type="#_x0000_t75" style="width:15.05pt;height:18.15pt" o:ole="">
+          <v:shape id="_x0000_i1039" type="#_x0000_t75" style="width:14.95pt;height:18.25pt" o:ole="">
             <v:imagedata r:id="rId18" o:title=""/>
           </v:shape>
-          <o:OLEObject Type="Embed" ProgID="Equation.KSEE3" ShapeID="_x0000_i1046" DrawAspect="Content" ObjectID="_1786143087" r:id="rId36"/>
+          <o:OLEObject Type="Embed" ProgID="Equation.KSEE3" ShapeID="_x0000_i1039" DrawAspect="Content" ObjectID="_1786601987" r:id="rId36"/>
         </w:object>
       </w:r>
       <w:r>
@@ -6480,10 +6473,10 @@
           <w:lang w:val="en-GB"/>
         </w:rPr>
         <w:object w:dxaOrig="279" w:dyaOrig="360" w14:anchorId="33DFD123">
-          <v:shape id="_x0000_i1040" type="#_x0000_t75" style="width:13.75pt;height:18.15pt" o:ole="">
+          <v:shape id="_x0000_i1040" type="#_x0000_t75" style="width:13.55pt;height:18.25pt" o:ole="">
             <v:imagedata r:id="rId37" o:title=""/>
           </v:shape>
-          <o:OLEObject Type="Embed" ProgID="Equation.KSEE3" ShapeID="_x0000_i1040" DrawAspect="Content" ObjectID="_1786143088" r:id="rId38"/>
+          <o:OLEObject Type="Embed" ProgID="Equation.KSEE3" ShapeID="_x0000_i1040" DrawAspect="Content" ObjectID="_1786601988" r:id="rId38"/>
         </w:object>
       </w:r>
       <w:r>

</xml_diff>